<commit_message>
Scope of Work [UPDATE]
Nearly finalized scope of work.All the tables added, text refined.
</commit_message>
<xml_diff>
--- a/Scope of work.docx
+++ b/Scope of work.docx
@@ -4513,6 +4513,17 @@
                 <w:lang w:val="en"/>
               </w:rPr>
             </w:pPr>
+            <w:r>
+              <w:rPr>
+                <w:rFonts w:ascii="Times New Roman" w:hAnsi="Times New Roman" w:cs="Times New Roman"/>
+                <w:b/>
+                <w:bCs/>
+                <w:sz w:val="28"/>
+                <w:szCs w:val="28"/>
+                <w:lang w:val="en"/>
+              </w:rPr>
+              <w:t>X</w:t>
+            </w:r>
           </w:p>
         </w:tc>
       </w:tr>
@@ -6142,8 +6153,17 @@
                 <w:lang w:val="en"/>
               </w:rPr>
             </w:pPr>
-            <w:bookmarkStart w:id="0" w:name="_GoBack"/>
-            <w:bookmarkEnd w:id="0"/>
+            <w:r>
+              <w:rPr>
+                <w:rFonts w:ascii="Times New Roman" w:hAnsi="Times New Roman" w:cs="Times New Roman"/>
+                <w:b/>
+                <w:bCs/>
+                <w:sz w:val="28"/>
+                <w:szCs w:val="28"/>
+                <w:lang w:val="en"/>
+              </w:rPr>
+              <w:t>X</w:t>
+            </w:r>
           </w:p>
         </w:tc>
       </w:tr>
@@ -6392,9 +6412,9 @@
         <w:tblLook w:val="04A0" w:firstRow="1" w:lastRow="0" w:firstColumn="1" w:lastColumn="0" w:noHBand="0" w:noVBand="1"/>
       </w:tblPr>
       <w:tblGrid>
-        <w:gridCol w:w="496"/>
-        <w:gridCol w:w="8615"/>
-        <w:gridCol w:w="465"/>
+        <w:gridCol w:w="491"/>
+        <w:gridCol w:w="8402"/>
+        <w:gridCol w:w="457"/>
       </w:tblGrid>
       <w:tr>
         <w:tc>
@@ -7105,7 +7125,18 @@
                 <w:szCs w:val="28"/>
                 <w:lang w:val="en"/>
               </w:rPr>
-              <w:t>mromocije</w:t>
+              <w:t>p</w:t>
+            </w:r>
+            <w:r>
+              <w:rPr>
+                <w:rFonts w:ascii="Times New Roman" w:hAnsi="Times New Roman" w:cs="Times New Roman"/>
+                <w:b/>
+                <w:bCs/>
+                <w:sz w:val="28"/>
+                <w:szCs w:val="28"/>
+                <w:lang w:val="en"/>
+              </w:rPr>
+              <w:t>romocije</w:t>
             </w:r>
             <w:proofErr w:type="spellEnd"/>
             <w:r>
@@ -7645,14 +7676,14 @@
         <w:tblLook w:val="04A0" w:firstRow="1" w:lastRow="0" w:firstColumn="1" w:lastColumn="0" w:noHBand="0" w:noVBand="1"/>
       </w:tblPr>
       <w:tblGrid>
-        <w:gridCol w:w="496"/>
-        <w:gridCol w:w="8615"/>
-        <w:gridCol w:w="465"/>
+        <w:gridCol w:w="492"/>
+        <w:gridCol w:w="8401"/>
+        <w:gridCol w:w="457"/>
       </w:tblGrid>
       <w:tr>
         <w:tc>
           <w:tcPr>
-            <w:tcW w:w="9576" w:type="dxa"/>
+            <w:tcW w:w="9350" w:type="dxa"/>
             <w:gridSpan w:val="3"/>
           </w:tcPr>
           <w:p>
@@ -7691,7 +7722,7 @@
         </w:trPr>
         <w:tc>
           <w:tcPr>
-            <w:tcW w:w="496" w:type="dxa"/>
+            <w:tcW w:w="492" w:type="dxa"/>
           </w:tcPr>
           <w:p>
             <w:pPr>
@@ -7723,7 +7754,7 @@
         </w:tc>
         <w:tc>
           <w:tcPr>
-            <w:tcW w:w="8615" w:type="dxa"/>
+            <w:tcW w:w="8401" w:type="dxa"/>
           </w:tcPr>
           <w:p>
             <w:pPr>
@@ -7740,11 +7771,588 @@
                 <w:lang w:val="en"/>
               </w:rPr>
             </w:pPr>
+            <w:proofErr w:type="spellStart"/>
+            <w:r>
+              <w:rPr>
+                <w:rFonts w:ascii="Times New Roman" w:hAnsi="Times New Roman" w:cs="Times New Roman"/>
+                <w:b/>
+                <w:bCs/>
+                <w:sz w:val="28"/>
+                <w:szCs w:val="28"/>
+                <w:lang w:val="en"/>
+              </w:rPr>
+              <w:t>Razvoj</w:t>
+            </w:r>
+            <w:proofErr w:type="spellEnd"/>
+            <w:r>
+              <w:rPr>
+                <w:rFonts w:ascii="Times New Roman" w:hAnsi="Times New Roman" w:cs="Times New Roman"/>
+                <w:b/>
+                <w:bCs/>
+                <w:sz w:val="28"/>
+                <w:szCs w:val="28"/>
+                <w:lang w:val="en"/>
+              </w:rPr>
+              <w:t xml:space="preserve"> </w:t>
+            </w:r>
+            <w:proofErr w:type="spellStart"/>
+            <w:r>
+              <w:rPr>
+                <w:rFonts w:ascii="Times New Roman" w:hAnsi="Times New Roman" w:cs="Times New Roman"/>
+                <w:b/>
+                <w:bCs/>
+                <w:sz w:val="28"/>
+                <w:szCs w:val="28"/>
+                <w:lang w:val="en"/>
+              </w:rPr>
+              <w:t>baze</w:t>
+            </w:r>
+            <w:proofErr w:type="spellEnd"/>
           </w:p>
         </w:tc>
         <w:tc>
           <w:tcPr>
-            <w:tcW w:w="465" w:type="dxa"/>
+            <w:tcW w:w="457" w:type="dxa"/>
+          </w:tcPr>
+          <w:p>
+            <w:pPr>
+              <w:widowControl w:val="0"/>
+              <w:autoSpaceDE w:val="0"/>
+              <w:autoSpaceDN w:val="0"/>
+              <w:adjustRightInd w:val="0"/>
+              <w:rPr>
+                <w:rFonts w:ascii="Times New Roman" w:hAnsi="Times New Roman" w:cs="Times New Roman"/>
+                <w:b/>
+                <w:bCs/>
+                <w:sz w:val="28"/>
+                <w:szCs w:val="28"/>
+                <w:lang w:val="en"/>
+              </w:rPr>
+            </w:pPr>
+          </w:p>
+        </w:tc>
+      </w:tr>
+      <w:tr>
+        <w:trPr>
+          <w:trHeight w:val="404"/>
+        </w:trPr>
+        <w:tc>
+          <w:tcPr>
+            <w:tcW w:w="492" w:type="dxa"/>
+          </w:tcPr>
+          <w:p>
+            <w:pPr>
+              <w:widowControl w:val="0"/>
+              <w:autoSpaceDE w:val="0"/>
+              <w:autoSpaceDN w:val="0"/>
+              <w:adjustRightInd w:val="0"/>
+              <w:rPr>
+                <w:rFonts w:ascii="Times New Roman" w:hAnsi="Times New Roman" w:cs="Times New Roman"/>
+                <w:b/>
+                <w:bCs/>
+                <w:sz w:val="28"/>
+                <w:szCs w:val="28"/>
+                <w:lang w:val="en"/>
+              </w:rPr>
+            </w:pPr>
+            <w:r>
+              <w:rPr>
+                <w:rFonts w:ascii="Times New Roman" w:hAnsi="Times New Roman" w:cs="Times New Roman"/>
+                <w:b/>
+                <w:bCs/>
+                <w:sz w:val="28"/>
+                <w:szCs w:val="28"/>
+                <w:lang w:val="en"/>
+              </w:rPr>
+              <w:t>2</w:t>
+            </w:r>
+          </w:p>
+        </w:tc>
+        <w:tc>
+          <w:tcPr>
+            <w:tcW w:w="8401" w:type="dxa"/>
+          </w:tcPr>
+          <w:p>
+            <w:pPr>
+              <w:widowControl w:val="0"/>
+              <w:autoSpaceDE w:val="0"/>
+              <w:autoSpaceDN w:val="0"/>
+              <w:adjustRightInd w:val="0"/>
+              <w:rPr>
+                <w:rFonts w:ascii="Times New Roman" w:hAnsi="Times New Roman" w:cs="Times New Roman"/>
+                <w:b/>
+                <w:bCs/>
+                <w:sz w:val="28"/>
+                <w:szCs w:val="28"/>
+                <w:lang w:val="en"/>
+              </w:rPr>
+            </w:pPr>
+            <w:proofErr w:type="spellStart"/>
+            <w:r>
+              <w:rPr>
+                <w:rFonts w:ascii="Times New Roman" w:hAnsi="Times New Roman" w:cs="Times New Roman"/>
+                <w:b/>
+                <w:bCs/>
+                <w:sz w:val="28"/>
+                <w:szCs w:val="28"/>
+                <w:lang w:val="en"/>
+              </w:rPr>
+              <w:t>Doradjivanje</w:t>
+            </w:r>
+            <w:proofErr w:type="spellEnd"/>
+            <w:r>
+              <w:rPr>
+                <w:rFonts w:ascii="Times New Roman" w:hAnsi="Times New Roman" w:cs="Times New Roman"/>
+                <w:b/>
+                <w:bCs/>
+                <w:sz w:val="28"/>
+                <w:szCs w:val="28"/>
+                <w:lang w:val="en"/>
+              </w:rPr>
+              <w:t xml:space="preserve"> </w:t>
+            </w:r>
+            <w:proofErr w:type="spellStart"/>
+            <w:r>
+              <w:rPr>
+                <w:rFonts w:ascii="Times New Roman" w:hAnsi="Times New Roman" w:cs="Times New Roman"/>
+                <w:b/>
+                <w:bCs/>
+                <w:sz w:val="28"/>
+                <w:szCs w:val="28"/>
+                <w:lang w:val="en"/>
+              </w:rPr>
+              <w:t>mobilne</w:t>
+            </w:r>
+            <w:proofErr w:type="spellEnd"/>
+            <w:r>
+              <w:rPr>
+                <w:rFonts w:ascii="Times New Roman" w:hAnsi="Times New Roman" w:cs="Times New Roman"/>
+                <w:b/>
+                <w:bCs/>
+                <w:sz w:val="28"/>
+                <w:szCs w:val="28"/>
+                <w:lang w:val="en"/>
+              </w:rPr>
+              <w:t xml:space="preserve"> </w:t>
+            </w:r>
+            <w:proofErr w:type="spellStart"/>
+            <w:r>
+              <w:rPr>
+                <w:rFonts w:ascii="Times New Roman" w:hAnsi="Times New Roman" w:cs="Times New Roman"/>
+                <w:b/>
+                <w:bCs/>
+                <w:sz w:val="28"/>
+                <w:szCs w:val="28"/>
+                <w:lang w:val="en"/>
+              </w:rPr>
+              <w:t>aplikacije</w:t>
+            </w:r>
+            <w:proofErr w:type="spellEnd"/>
+          </w:p>
+        </w:tc>
+        <w:tc>
+          <w:tcPr>
+            <w:tcW w:w="457" w:type="dxa"/>
+          </w:tcPr>
+          <w:p>
+            <w:pPr>
+              <w:widowControl w:val="0"/>
+              <w:autoSpaceDE w:val="0"/>
+              <w:autoSpaceDN w:val="0"/>
+              <w:adjustRightInd w:val="0"/>
+              <w:rPr>
+                <w:rFonts w:ascii="Times New Roman" w:hAnsi="Times New Roman" w:cs="Times New Roman"/>
+                <w:b/>
+                <w:bCs/>
+                <w:sz w:val="28"/>
+                <w:szCs w:val="28"/>
+                <w:lang w:val="en"/>
+              </w:rPr>
+            </w:pPr>
+          </w:p>
+        </w:tc>
+      </w:tr>
+      <w:tr>
+        <w:trPr>
+          <w:trHeight w:val="404"/>
+        </w:trPr>
+        <w:tc>
+          <w:tcPr>
+            <w:tcW w:w="492" w:type="dxa"/>
+          </w:tcPr>
+          <w:p>
+            <w:pPr>
+              <w:widowControl w:val="0"/>
+              <w:autoSpaceDE w:val="0"/>
+              <w:autoSpaceDN w:val="0"/>
+              <w:adjustRightInd w:val="0"/>
+              <w:rPr>
+                <w:rFonts w:ascii="Times New Roman" w:hAnsi="Times New Roman" w:cs="Times New Roman"/>
+                <w:b/>
+                <w:bCs/>
+                <w:sz w:val="28"/>
+                <w:szCs w:val="28"/>
+                <w:lang w:val="en"/>
+              </w:rPr>
+            </w:pPr>
+            <w:r>
+              <w:rPr>
+                <w:rFonts w:ascii="Times New Roman" w:hAnsi="Times New Roman" w:cs="Times New Roman"/>
+                <w:b/>
+                <w:bCs/>
+                <w:sz w:val="28"/>
+                <w:szCs w:val="28"/>
+                <w:lang w:val="en"/>
+              </w:rPr>
+              <w:t>3</w:t>
+            </w:r>
+          </w:p>
+        </w:tc>
+        <w:tc>
+          <w:tcPr>
+            <w:tcW w:w="8401" w:type="dxa"/>
+          </w:tcPr>
+          <w:p>
+            <w:pPr>
+              <w:widowControl w:val="0"/>
+              <w:autoSpaceDE w:val="0"/>
+              <w:autoSpaceDN w:val="0"/>
+              <w:adjustRightInd w:val="0"/>
+              <w:rPr>
+                <w:rFonts w:ascii="Times New Roman" w:hAnsi="Times New Roman" w:cs="Times New Roman"/>
+                <w:b/>
+                <w:bCs/>
+                <w:sz w:val="28"/>
+                <w:szCs w:val="28"/>
+                <w:lang w:val="en"/>
+              </w:rPr>
+            </w:pPr>
+            <w:proofErr w:type="spellStart"/>
+            <w:r>
+              <w:rPr>
+                <w:rFonts w:ascii="Times New Roman" w:hAnsi="Times New Roman" w:cs="Times New Roman"/>
+                <w:b/>
+                <w:bCs/>
+                <w:sz w:val="28"/>
+                <w:szCs w:val="28"/>
+                <w:lang w:val="en"/>
+              </w:rPr>
+              <w:t>Potencijalno</w:t>
+            </w:r>
+            <w:proofErr w:type="spellEnd"/>
+            <w:r>
+              <w:rPr>
+                <w:rFonts w:ascii="Times New Roman" w:hAnsi="Times New Roman" w:cs="Times New Roman"/>
+                <w:b/>
+                <w:bCs/>
+                <w:sz w:val="28"/>
+                <w:szCs w:val="28"/>
+                <w:lang w:val="en"/>
+              </w:rPr>
+              <w:t xml:space="preserve"> </w:t>
+            </w:r>
+            <w:proofErr w:type="spellStart"/>
+            <w:r>
+              <w:rPr>
+                <w:rFonts w:ascii="Times New Roman" w:hAnsi="Times New Roman" w:cs="Times New Roman"/>
+                <w:b/>
+                <w:bCs/>
+                <w:sz w:val="28"/>
+                <w:szCs w:val="28"/>
+                <w:lang w:val="en"/>
+              </w:rPr>
+              <w:t>pravljenje</w:t>
+            </w:r>
+            <w:proofErr w:type="spellEnd"/>
+            <w:r>
+              <w:rPr>
+                <w:rFonts w:ascii="Times New Roman" w:hAnsi="Times New Roman" w:cs="Times New Roman"/>
+                <w:b/>
+                <w:bCs/>
+                <w:sz w:val="28"/>
+                <w:szCs w:val="28"/>
+                <w:lang w:val="en"/>
+              </w:rPr>
+              <w:t xml:space="preserve"> </w:t>
+            </w:r>
+            <w:proofErr w:type="spellStart"/>
+            <w:r>
+              <w:rPr>
+                <w:rFonts w:ascii="Times New Roman" w:hAnsi="Times New Roman" w:cs="Times New Roman"/>
+                <w:b/>
+                <w:bCs/>
+                <w:sz w:val="28"/>
+                <w:szCs w:val="28"/>
+                <w:lang w:val="en"/>
+              </w:rPr>
+              <w:t>notifikacije</w:t>
+            </w:r>
+            <w:proofErr w:type="spellEnd"/>
+            <w:r>
+              <w:rPr>
+                <w:rFonts w:ascii="Times New Roman" w:hAnsi="Times New Roman" w:cs="Times New Roman"/>
+                <w:b/>
+                <w:bCs/>
+                <w:sz w:val="28"/>
+                <w:szCs w:val="28"/>
+                <w:lang w:val="en"/>
+              </w:rPr>
+              <w:t xml:space="preserve"> </w:t>
+            </w:r>
+            <w:proofErr w:type="spellStart"/>
+            <w:r>
+              <w:rPr>
+                <w:rFonts w:ascii="Times New Roman" w:hAnsi="Times New Roman" w:cs="Times New Roman"/>
+                <w:b/>
+                <w:bCs/>
+                <w:sz w:val="28"/>
+                <w:szCs w:val="28"/>
+                <w:lang w:val="en"/>
+              </w:rPr>
+              <w:t>za</w:t>
+            </w:r>
+            <w:proofErr w:type="spellEnd"/>
+            <w:r>
+              <w:rPr>
+                <w:rFonts w:ascii="Times New Roman" w:hAnsi="Times New Roman" w:cs="Times New Roman"/>
+                <w:b/>
+                <w:bCs/>
+                <w:sz w:val="28"/>
+                <w:szCs w:val="28"/>
+                <w:lang w:val="en"/>
+              </w:rPr>
+              <w:t xml:space="preserve"> </w:t>
+            </w:r>
+            <w:proofErr w:type="spellStart"/>
+            <w:r>
+              <w:rPr>
+                <w:rFonts w:ascii="Times New Roman" w:hAnsi="Times New Roman" w:cs="Times New Roman"/>
+                <w:b/>
+                <w:bCs/>
+                <w:sz w:val="28"/>
+                <w:szCs w:val="28"/>
+                <w:lang w:val="en"/>
+              </w:rPr>
+              <w:t>aplikaciju</w:t>
+            </w:r>
+            <w:proofErr w:type="spellEnd"/>
+          </w:p>
+        </w:tc>
+        <w:tc>
+          <w:tcPr>
+            <w:tcW w:w="457" w:type="dxa"/>
+          </w:tcPr>
+          <w:p>
+            <w:pPr>
+              <w:widowControl w:val="0"/>
+              <w:autoSpaceDE w:val="0"/>
+              <w:autoSpaceDN w:val="0"/>
+              <w:adjustRightInd w:val="0"/>
+              <w:rPr>
+                <w:rFonts w:ascii="Times New Roman" w:hAnsi="Times New Roman" w:cs="Times New Roman"/>
+                <w:b/>
+                <w:bCs/>
+                <w:sz w:val="28"/>
+                <w:szCs w:val="28"/>
+                <w:lang w:val="en"/>
+              </w:rPr>
+            </w:pPr>
+          </w:p>
+        </w:tc>
+      </w:tr>
+      <w:tr>
+        <w:trPr>
+          <w:trHeight w:val="404"/>
+        </w:trPr>
+        <w:tc>
+          <w:tcPr>
+            <w:tcW w:w="492" w:type="dxa"/>
+          </w:tcPr>
+          <w:p>
+            <w:pPr>
+              <w:widowControl w:val="0"/>
+              <w:autoSpaceDE w:val="0"/>
+              <w:autoSpaceDN w:val="0"/>
+              <w:adjustRightInd w:val="0"/>
+              <w:rPr>
+                <w:rFonts w:ascii="Times New Roman" w:hAnsi="Times New Roman" w:cs="Times New Roman"/>
+                <w:b/>
+                <w:bCs/>
+                <w:sz w:val="28"/>
+                <w:szCs w:val="28"/>
+                <w:lang w:val="en"/>
+              </w:rPr>
+            </w:pPr>
+            <w:r>
+              <w:rPr>
+                <w:rFonts w:ascii="Times New Roman" w:hAnsi="Times New Roman" w:cs="Times New Roman"/>
+                <w:b/>
+                <w:bCs/>
+                <w:sz w:val="28"/>
+                <w:szCs w:val="28"/>
+                <w:lang w:val="en"/>
+              </w:rPr>
+              <w:t>4</w:t>
+            </w:r>
+          </w:p>
+        </w:tc>
+        <w:tc>
+          <w:tcPr>
+            <w:tcW w:w="8401" w:type="dxa"/>
+          </w:tcPr>
+          <w:p>
+            <w:pPr>
+              <w:widowControl w:val="0"/>
+              <w:autoSpaceDE w:val="0"/>
+              <w:autoSpaceDN w:val="0"/>
+              <w:adjustRightInd w:val="0"/>
+              <w:rPr>
+                <w:rFonts w:ascii="Times New Roman" w:hAnsi="Times New Roman" w:cs="Times New Roman"/>
+                <w:b/>
+                <w:bCs/>
+                <w:sz w:val="28"/>
+                <w:szCs w:val="28"/>
+                <w:lang w:val="en"/>
+              </w:rPr>
+            </w:pPr>
+            <w:proofErr w:type="spellStart"/>
+            <w:r>
+              <w:rPr>
+                <w:rFonts w:ascii="Times New Roman" w:hAnsi="Times New Roman" w:cs="Times New Roman"/>
+                <w:b/>
+                <w:bCs/>
+                <w:sz w:val="28"/>
+                <w:szCs w:val="28"/>
+                <w:lang w:val="en"/>
+              </w:rPr>
+              <w:t>Uspostavljanje</w:t>
+            </w:r>
+            <w:proofErr w:type="spellEnd"/>
+            <w:r>
+              <w:rPr>
+                <w:rFonts w:ascii="Times New Roman" w:hAnsi="Times New Roman" w:cs="Times New Roman"/>
+                <w:b/>
+                <w:bCs/>
+                <w:sz w:val="28"/>
+                <w:szCs w:val="28"/>
+                <w:lang w:val="en"/>
+              </w:rPr>
+              <w:t xml:space="preserve"> </w:t>
+            </w:r>
+            <w:proofErr w:type="spellStart"/>
+            <w:r>
+              <w:rPr>
+                <w:rFonts w:ascii="Times New Roman" w:hAnsi="Times New Roman" w:cs="Times New Roman"/>
+                <w:b/>
+                <w:bCs/>
+                <w:sz w:val="28"/>
+                <w:szCs w:val="28"/>
+                <w:lang w:val="en"/>
+              </w:rPr>
+              <w:t>konekcije</w:t>
+            </w:r>
+            <w:proofErr w:type="spellEnd"/>
+            <w:r>
+              <w:rPr>
+                <w:rFonts w:ascii="Times New Roman" w:hAnsi="Times New Roman" w:cs="Times New Roman"/>
+                <w:b/>
+                <w:bCs/>
+                <w:sz w:val="28"/>
+                <w:szCs w:val="28"/>
+                <w:lang w:val="en"/>
+              </w:rPr>
+              <w:t xml:space="preserve"> </w:t>
+            </w:r>
+            <w:proofErr w:type="spellStart"/>
+            <w:r>
+              <w:rPr>
+                <w:rFonts w:ascii="Times New Roman" w:hAnsi="Times New Roman" w:cs="Times New Roman"/>
+                <w:b/>
+                <w:bCs/>
+                <w:sz w:val="28"/>
+                <w:szCs w:val="28"/>
+                <w:lang w:val="en"/>
+              </w:rPr>
+              <w:t>sa</w:t>
+            </w:r>
+            <w:proofErr w:type="spellEnd"/>
+            <w:r>
+              <w:rPr>
+                <w:rFonts w:ascii="Times New Roman" w:hAnsi="Times New Roman" w:cs="Times New Roman"/>
+                <w:b/>
+                <w:bCs/>
+                <w:sz w:val="28"/>
+                <w:szCs w:val="28"/>
+                <w:lang w:val="en"/>
+              </w:rPr>
+              <w:t xml:space="preserve"> </w:t>
+            </w:r>
+            <w:proofErr w:type="spellStart"/>
+            <w:r>
+              <w:rPr>
+                <w:rFonts w:ascii="Times New Roman" w:hAnsi="Times New Roman" w:cs="Times New Roman"/>
+                <w:b/>
+                <w:bCs/>
+                <w:sz w:val="28"/>
+                <w:szCs w:val="28"/>
+                <w:lang w:val="en"/>
+              </w:rPr>
+              <w:t>bazom</w:t>
+            </w:r>
+            <w:proofErr w:type="spellEnd"/>
+            <w:r>
+              <w:rPr>
+                <w:rFonts w:ascii="Times New Roman" w:hAnsi="Times New Roman" w:cs="Times New Roman"/>
+                <w:b/>
+                <w:bCs/>
+                <w:sz w:val="28"/>
+                <w:szCs w:val="28"/>
+                <w:lang w:val="en"/>
+              </w:rPr>
+              <w:t xml:space="preserve"> </w:t>
+            </w:r>
+            <w:proofErr w:type="spellStart"/>
+            <w:r>
+              <w:rPr>
+                <w:rFonts w:ascii="Times New Roman" w:hAnsi="Times New Roman" w:cs="Times New Roman"/>
+                <w:b/>
+                <w:bCs/>
+                <w:sz w:val="28"/>
+                <w:szCs w:val="28"/>
+                <w:lang w:val="en"/>
+              </w:rPr>
+              <w:t>i</w:t>
+            </w:r>
+            <w:proofErr w:type="spellEnd"/>
+            <w:r>
+              <w:rPr>
+                <w:rFonts w:ascii="Times New Roman" w:hAnsi="Times New Roman" w:cs="Times New Roman"/>
+                <w:b/>
+                <w:bCs/>
+                <w:sz w:val="28"/>
+                <w:szCs w:val="28"/>
+                <w:lang w:val="en"/>
+              </w:rPr>
+              <w:t xml:space="preserve"> </w:t>
+            </w:r>
+            <w:proofErr w:type="spellStart"/>
+            <w:r>
+              <w:rPr>
+                <w:rFonts w:ascii="Times New Roman" w:hAnsi="Times New Roman" w:cs="Times New Roman"/>
+                <w:b/>
+                <w:bCs/>
+                <w:sz w:val="28"/>
+                <w:szCs w:val="28"/>
+                <w:lang w:val="en"/>
+              </w:rPr>
+              <w:t>testiranje</w:t>
+            </w:r>
+            <w:proofErr w:type="spellEnd"/>
+          </w:p>
+        </w:tc>
+        <w:tc>
+          <w:tcPr>
+            <w:tcW w:w="457" w:type="dxa"/>
           </w:tcPr>
           <w:p>
             <w:pPr>
@@ -7799,6 +8407,1059 @@
         </w:rPr>
       </w:pPr>
     </w:p>
+    <w:tbl>
+      <w:tblPr>
+        <w:tblStyle w:val="TableGrid"/>
+        <w:tblW w:w="0" w:type="auto"/>
+        <w:tblLook w:val="04A0" w:firstRow="1" w:lastRow="0" w:firstColumn="1" w:lastColumn="0" w:noHBand="0" w:noVBand="1"/>
+      </w:tblPr>
+      <w:tblGrid>
+        <w:gridCol w:w="492"/>
+        <w:gridCol w:w="8399"/>
+        <w:gridCol w:w="459"/>
+      </w:tblGrid>
+      <w:tr>
+        <w:tc>
+          <w:tcPr>
+            <w:tcW w:w="9350" w:type="dxa"/>
+            <w:gridSpan w:val="3"/>
+          </w:tcPr>
+          <w:p>
+            <w:pPr>
+              <w:widowControl w:val="0"/>
+              <w:autoSpaceDE w:val="0"/>
+              <w:autoSpaceDN w:val="0"/>
+              <w:adjustRightInd w:val="0"/>
+              <w:jc w:val="center"/>
+              <w:rPr>
+                <w:rFonts w:ascii="Times New Roman" w:hAnsi="Times New Roman" w:cs="Times New Roman"/>
+                <w:b/>
+                <w:bCs/>
+                <w:sz w:val="28"/>
+                <w:szCs w:val="28"/>
+                <w:lang w:val="en"/>
+              </w:rPr>
+            </w:pPr>
+            <w:r>
+              <w:rPr>
+                <w:rFonts w:ascii="Times New Roman" w:hAnsi="Times New Roman" w:cs="Times New Roman"/>
+                <w:b/>
+                <w:bCs/>
+                <w:sz w:val="28"/>
+                <w:szCs w:val="28"/>
+                <w:lang w:val="en"/>
+              </w:rPr>
+              <w:t>DAN 4</w:t>
+            </w:r>
+          </w:p>
+        </w:tc>
+      </w:tr>
+      <w:tr>
+        <w:trPr>
+          <w:trHeight w:val="404"/>
+        </w:trPr>
+        <w:tc>
+          <w:tcPr>
+            <w:tcW w:w="492" w:type="dxa"/>
+          </w:tcPr>
+          <w:p>
+            <w:pPr>
+              <w:widowControl w:val="0"/>
+              <w:autoSpaceDE w:val="0"/>
+              <w:autoSpaceDN w:val="0"/>
+              <w:adjustRightInd w:val="0"/>
+              <w:rPr>
+                <w:rFonts w:ascii="Times New Roman" w:hAnsi="Times New Roman" w:cs="Times New Roman"/>
+                <w:b/>
+                <w:bCs/>
+                <w:sz w:val="28"/>
+                <w:szCs w:val="28"/>
+                <w:lang w:val="en"/>
+              </w:rPr>
+            </w:pPr>
+            <w:r>
+              <w:rPr>
+                <w:rFonts w:ascii="Times New Roman" w:hAnsi="Times New Roman" w:cs="Times New Roman"/>
+                <w:b/>
+                <w:bCs/>
+                <w:sz w:val="28"/>
+                <w:szCs w:val="28"/>
+                <w:lang w:val="en"/>
+              </w:rPr>
+              <w:t>1</w:t>
+            </w:r>
+          </w:p>
+        </w:tc>
+        <w:tc>
+          <w:tcPr>
+            <w:tcW w:w="8399" w:type="dxa"/>
+          </w:tcPr>
+          <w:p>
+            <w:pPr>
+              <w:widowControl w:val="0"/>
+              <w:autoSpaceDE w:val="0"/>
+              <w:autoSpaceDN w:val="0"/>
+              <w:adjustRightInd w:val="0"/>
+              <w:rPr>
+                <w:rFonts w:ascii="Times New Roman" w:hAnsi="Times New Roman" w:cs="Times New Roman"/>
+                <w:b/>
+                <w:bCs/>
+                <w:sz w:val="28"/>
+                <w:szCs w:val="28"/>
+                <w:lang w:val="en"/>
+              </w:rPr>
+            </w:pPr>
+            <w:proofErr w:type="spellStart"/>
+            <w:r>
+              <w:rPr>
+                <w:rFonts w:ascii="Times New Roman" w:hAnsi="Times New Roman" w:cs="Times New Roman"/>
+                <w:b/>
+                <w:bCs/>
+                <w:sz w:val="28"/>
+                <w:szCs w:val="28"/>
+                <w:lang w:val="en"/>
+              </w:rPr>
+              <w:t>Testiranje</w:t>
+            </w:r>
+            <w:proofErr w:type="spellEnd"/>
+            <w:r>
+              <w:rPr>
+                <w:rFonts w:ascii="Times New Roman" w:hAnsi="Times New Roman" w:cs="Times New Roman"/>
+                <w:b/>
+                <w:bCs/>
+                <w:sz w:val="28"/>
+                <w:szCs w:val="28"/>
+                <w:lang w:val="en"/>
+              </w:rPr>
+              <w:t xml:space="preserve"> </w:t>
+            </w:r>
+            <w:proofErr w:type="spellStart"/>
+            <w:r>
+              <w:rPr>
+                <w:rFonts w:ascii="Times New Roman" w:hAnsi="Times New Roman" w:cs="Times New Roman"/>
+                <w:b/>
+                <w:bCs/>
+                <w:sz w:val="28"/>
+                <w:szCs w:val="28"/>
+                <w:lang w:val="en"/>
+              </w:rPr>
+              <w:t>rada</w:t>
+            </w:r>
+            <w:proofErr w:type="spellEnd"/>
+            <w:r>
+              <w:rPr>
+                <w:rFonts w:ascii="Times New Roman" w:hAnsi="Times New Roman" w:cs="Times New Roman"/>
+                <w:b/>
+                <w:bCs/>
+                <w:sz w:val="28"/>
+                <w:szCs w:val="28"/>
+                <w:lang w:val="en"/>
+              </w:rPr>
+              <w:t xml:space="preserve"> </w:t>
+            </w:r>
+            <w:proofErr w:type="spellStart"/>
+            <w:r>
+              <w:rPr>
+                <w:rFonts w:ascii="Times New Roman" w:hAnsi="Times New Roman" w:cs="Times New Roman"/>
+                <w:b/>
+                <w:bCs/>
+                <w:sz w:val="28"/>
+                <w:szCs w:val="28"/>
+                <w:lang w:val="en"/>
+              </w:rPr>
+              <w:t>aplikacije</w:t>
+            </w:r>
+            <w:proofErr w:type="spellEnd"/>
+          </w:p>
+        </w:tc>
+        <w:tc>
+          <w:tcPr>
+            <w:tcW w:w="459" w:type="dxa"/>
+          </w:tcPr>
+          <w:p>
+            <w:pPr>
+              <w:widowControl w:val="0"/>
+              <w:autoSpaceDE w:val="0"/>
+              <w:autoSpaceDN w:val="0"/>
+              <w:adjustRightInd w:val="0"/>
+              <w:rPr>
+                <w:rFonts w:ascii="Times New Roman" w:hAnsi="Times New Roman" w:cs="Times New Roman"/>
+                <w:b/>
+                <w:bCs/>
+                <w:sz w:val="28"/>
+                <w:szCs w:val="28"/>
+                <w:lang w:val="en"/>
+              </w:rPr>
+            </w:pPr>
+          </w:p>
+        </w:tc>
+      </w:tr>
+      <w:tr>
+        <w:trPr>
+          <w:trHeight w:val="404"/>
+        </w:trPr>
+        <w:tc>
+          <w:tcPr>
+            <w:tcW w:w="492" w:type="dxa"/>
+          </w:tcPr>
+          <w:p>
+            <w:pPr>
+              <w:widowControl w:val="0"/>
+              <w:autoSpaceDE w:val="0"/>
+              <w:autoSpaceDN w:val="0"/>
+              <w:adjustRightInd w:val="0"/>
+              <w:rPr>
+                <w:rFonts w:ascii="Times New Roman" w:hAnsi="Times New Roman" w:cs="Times New Roman"/>
+                <w:b/>
+                <w:bCs/>
+                <w:sz w:val="28"/>
+                <w:szCs w:val="28"/>
+                <w:lang w:val="en"/>
+              </w:rPr>
+            </w:pPr>
+            <w:r>
+              <w:rPr>
+                <w:rFonts w:ascii="Times New Roman" w:hAnsi="Times New Roman" w:cs="Times New Roman"/>
+                <w:b/>
+                <w:bCs/>
+                <w:sz w:val="28"/>
+                <w:szCs w:val="28"/>
+                <w:lang w:val="en"/>
+              </w:rPr>
+              <w:t>2</w:t>
+            </w:r>
+          </w:p>
+        </w:tc>
+        <w:tc>
+          <w:tcPr>
+            <w:tcW w:w="8399" w:type="dxa"/>
+          </w:tcPr>
+          <w:p>
+            <w:pPr>
+              <w:widowControl w:val="0"/>
+              <w:autoSpaceDE w:val="0"/>
+              <w:autoSpaceDN w:val="0"/>
+              <w:adjustRightInd w:val="0"/>
+              <w:rPr>
+                <w:rFonts w:ascii="Times New Roman" w:hAnsi="Times New Roman" w:cs="Times New Roman"/>
+                <w:b/>
+                <w:bCs/>
+                <w:sz w:val="28"/>
+                <w:szCs w:val="28"/>
+                <w:lang w:val="en"/>
+              </w:rPr>
+            </w:pPr>
+            <w:proofErr w:type="spellStart"/>
+            <w:r>
+              <w:rPr>
+                <w:rFonts w:ascii="Times New Roman" w:hAnsi="Times New Roman" w:cs="Times New Roman"/>
+                <w:b/>
+                <w:bCs/>
+                <w:sz w:val="28"/>
+                <w:szCs w:val="28"/>
+                <w:lang w:val="en"/>
+              </w:rPr>
+              <w:t>Doradjivanje</w:t>
+            </w:r>
+            <w:proofErr w:type="spellEnd"/>
+            <w:r>
+              <w:rPr>
+                <w:rFonts w:ascii="Times New Roman" w:hAnsi="Times New Roman" w:cs="Times New Roman"/>
+                <w:b/>
+                <w:bCs/>
+                <w:sz w:val="28"/>
+                <w:szCs w:val="28"/>
+                <w:lang w:val="en"/>
+              </w:rPr>
+              <w:t xml:space="preserve"> </w:t>
+            </w:r>
+            <w:proofErr w:type="spellStart"/>
+            <w:r>
+              <w:rPr>
+                <w:rFonts w:ascii="Times New Roman" w:hAnsi="Times New Roman" w:cs="Times New Roman"/>
+                <w:b/>
+                <w:bCs/>
+                <w:sz w:val="28"/>
+                <w:szCs w:val="28"/>
+                <w:lang w:val="en"/>
+              </w:rPr>
+              <w:t>finesa</w:t>
+            </w:r>
+            <w:proofErr w:type="spellEnd"/>
+          </w:p>
+        </w:tc>
+        <w:tc>
+          <w:tcPr>
+            <w:tcW w:w="459" w:type="dxa"/>
+          </w:tcPr>
+          <w:p>
+            <w:pPr>
+              <w:widowControl w:val="0"/>
+              <w:autoSpaceDE w:val="0"/>
+              <w:autoSpaceDN w:val="0"/>
+              <w:adjustRightInd w:val="0"/>
+              <w:rPr>
+                <w:rFonts w:ascii="Times New Roman" w:hAnsi="Times New Roman" w:cs="Times New Roman"/>
+                <w:b/>
+                <w:bCs/>
+                <w:sz w:val="28"/>
+                <w:szCs w:val="28"/>
+                <w:lang w:val="en"/>
+              </w:rPr>
+            </w:pPr>
+          </w:p>
+        </w:tc>
+      </w:tr>
+      <w:tr>
+        <w:trPr>
+          <w:trHeight w:val="404"/>
+        </w:trPr>
+        <w:tc>
+          <w:tcPr>
+            <w:tcW w:w="492" w:type="dxa"/>
+          </w:tcPr>
+          <w:p>
+            <w:pPr>
+              <w:widowControl w:val="0"/>
+              <w:autoSpaceDE w:val="0"/>
+              <w:autoSpaceDN w:val="0"/>
+              <w:adjustRightInd w:val="0"/>
+              <w:rPr>
+                <w:rFonts w:ascii="Times New Roman" w:hAnsi="Times New Roman" w:cs="Times New Roman"/>
+                <w:b/>
+                <w:bCs/>
+                <w:sz w:val="28"/>
+                <w:szCs w:val="28"/>
+                <w:lang w:val="en"/>
+              </w:rPr>
+            </w:pPr>
+            <w:r>
+              <w:rPr>
+                <w:rFonts w:ascii="Times New Roman" w:hAnsi="Times New Roman" w:cs="Times New Roman"/>
+                <w:b/>
+                <w:bCs/>
+                <w:sz w:val="28"/>
+                <w:szCs w:val="28"/>
+                <w:lang w:val="en"/>
+              </w:rPr>
+              <w:t>3</w:t>
+            </w:r>
+          </w:p>
+        </w:tc>
+        <w:tc>
+          <w:tcPr>
+            <w:tcW w:w="8399" w:type="dxa"/>
+          </w:tcPr>
+          <w:p>
+            <w:pPr>
+              <w:widowControl w:val="0"/>
+              <w:autoSpaceDE w:val="0"/>
+              <w:autoSpaceDN w:val="0"/>
+              <w:adjustRightInd w:val="0"/>
+              <w:rPr>
+                <w:rFonts w:ascii="Times New Roman" w:hAnsi="Times New Roman" w:cs="Times New Roman"/>
+                <w:b/>
+                <w:bCs/>
+                <w:sz w:val="28"/>
+                <w:szCs w:val="28"/>
+                <w:lang w:val="en"/>
+              </w:rPr>
+            </w:pPr>
+            <w:r>
+              <w:rPr>
+                <w:rFonts w:ascii="Times New Roman" w:hAnsi="Times New Roman" w:cs="Times New Roman"/>
+                <w:b/>
+                <w:bCs/>
+                <w:sz w:val="28"/>
+                <w:szCs w:val="28"/>
+                <w:lang w:val="en"/>
+              </w:rPr>
+              <w:t>“</w:t>
+            </w:r>
+            <w:proofErr w:type="spellStart"/>
+            <w:r>
+              <w:rPr>
+                <w:rFonts w:ascii="Times New Roman" w:hAnsi="Times New Roman" w:cs="Times New Roman"/>
+                <w:b/>
+                <w:bCs/>
+                <w:sz w:val="28"/>
+                <w:szCs w:val="28"/>
+                <w:lang w:val="en"/>
+              </w:rPr>
+              <w:t>Poliranje</w:t>
+            </w:r>
+            <w:proofErr w:type="spellEnd"/>
+            <w:r>
+              <w:rPr>
+                <w:rFonts w:ascii="Times New Roman" w:hAnsi="Times New Roman" w:cs="Times New Roman"/>
+                <w:b/>
+                <w:bCs/>
+                <w:sz w:val="28"/>
+                <w:szCs w:val="28"/>
+                <w:lang w:val="en"/>
+              </w:rPr>
+              <w:t xml:space="preserve"> </w:t>
+            </w:r>
+            <w:proofErr w:type="spellStart"/>
+            <w:r>
+              <w:rPr>
+                <w:rFonts w:ascii="Times New Roman" w:hAnsi="Times New Roman" w:cs="Times New Roman"/>
+                <w:b/>
+                <w:bCs/>
+                <w:sz w:val="28"/>
+                <w:szCs w:val="28"/>
+                <w:lang w:val="en"/>
+              </w:rPr>
+              <w:t>sistema</w:t>
+            </w:r>
+            <w:proofErr w:type="spellEnd"/>
+            <w:r>
+              <w:rPr>
+                <w:rFonts w:ascii="Times New Roman" w:hAnsi="Times New Roman" w:cs="Times New Roman"/>
+                <w:b/>
+                <w:bCs/>
+                <w:sz w:val="28"/>
+                <w:szCs w:val="28"/>
+                <w:lang w:val="en"/>
+              </w:rPr>
+              <w:t>”</w:t>
+            </w:r>
+          </w:p>
+        </w:tc>
+        <w:tc>
+          <w:tcPr>
+            <w:tcW w:w="459" w:type="dxa"/>
+          </w:tcPr>
+          <w:p>
+            <w:pPr>
+              <w:widowControl w:val="0"/>
+              <w:autoSpaceDE w:val="0"/>
+              <w:autoSpaceDN w:val="0"/>
+              <w:adjustRightInd w:val="0"/>
+              <w:rPr>
+                <w:rFonts w:ascii="Times New Roman" w:hAnsi="Times New Roman" w:cs="Times New Roman"/>
+                <w:b/>
+                <w:bCs/>
+                <w:sz w:val="28"/>
+                <w:szCs w:val="28"/>
+                <w:lang w:val="en"/>
+              </w:rPr>
+            </w:pPr>
+          </w:p>
+        </w:tc>
+      </w:tr>
+    </w:tbl>
+    <w:p>
+      <w:pPr>
+        <w:widowControl w:val="0"/>
+        <w:autoSpaceDE w:val="0"/>
+        <w:autoSpaceDN w:val="0"/>
+        <w:adjustRightInd w:val="0"/>
+        <w:spacing w:after="0" w:line="240" w:lineRule="auto"/>
+        <w:rPr>
+          <w:rFonts w:ascii="Times New Roman" w:hAnsi="Times New Roman" w:cs="Times New Roman"/>
+          <w:b/>
+          <w:bCs/>
+          <w:sz w:val="28"/>
+          <w:szCs w:val="28"/>
+          <w:lang w:val="en"/>
+        </w:rPr>
+      </w:pPr>
+      <w:bookmarkStart w:id="0" w:name="_GoBack"/>
+      <w:bookmarkEnd w:id="0"/>
+    </w:p>
+    <w:p>
+      <w:pPr>
+        <w:widowControl w:val="0"/>
+        <w:autoSpaceDE w:val="0"/>
+        <w:autoSpaceDN w:val="0"/>
+        <w:adjustRightInd w:val="0"/>
+        <w:spacing w:after="0" w:line="240" w:lineRule="auto"/>
+        <w:rPr>
+          <w:rFonts w:ascii="Times New Roman" w:hAnsi="Times New Roman" w:cs="Times New Roman"/>
+          <w:b/>
+          <w:bCs/>
+          <w:sz w:val="28"/>
+          <w:szCs w:val="28"/>
+          <w:lang w:val="en"/>
+        </w:rPr>
+      </w:pPr>
+    </w:p>
+    <w:tbl>
+      <w:tblPr>
+        <w:tblStyle w:val="TableGrid"/>
+        <w:tblW w:w="0" w:type="auto"/>
+        <w:tblLook w:val="04A0" w:firstRow="1" w:lastRow="0" w:firstColumn="1" w:lastColumn="0" w:noHBand="0" w:noVBand="1"/>
+      </w:tblPr>
+      <w:tblGrid>
+        <w:gridCol w:w="492"/>
+        <w:gridCol w:w="8399"/>
+        <w:gridCol w:w="459"/>
+      </w:tblGrid>
+      <w:tr>
+        <w:tc>
+          <w:tcPr>
+            <w:tcW w:w="9350" w:type="dxa"/>
+            <w:gridSpan w:val="3"/>
+          </w:tcPr>
+          <w:p>
+            <w:pPr>
+              <w:widowControl w:val="0"/>
+              <w:autoSpaceDE w:val="0"/>
+              <w:autoSpaceDN w:val="0"/>
+              <w:adjustRightInd w:val="0"/>
+              <w:jc w:val="center"/>
+              <w:rPr>
+                <w:rFonts w:ascii="Times New Roman" w:hAnsi="Times New Roman" w:cs="Times New Roman"/>
+                <w:b/>
+                <w:bCs/>
+                <w:sz w:val="28"/>
+                <w:szCs w:val="28"/>
+                <w:lang w:val="en"/>
+              </w:rPr>
+            </w:pPr>
+            <w:r>
+              <w:rPr>
+                <w:rFonts w:ascii="Times New Roman" w:hAnsi="Times New Roman" w:cs="Times New Roman"/>
+                <w:b/>
+                <w:bCs/>
+                <w:sz w:val="28"/>
+                <w:szCs w:val="28"/>
+                <w:lang w:val="en"/>
+              </w:rPr>
+              <w:t>DAN 5</w:t>
+            </w:r>
+          </w:p>
+        </w:tc>
+      </w:tr>
+      <w:tr>
+        <w:trPr>
+          <w:trHeight w:val="404"/>
+        </w:trPr>
+        <w:tc>
+          <w:tcPr>
+            <w:tcW w:w="492" w:type="dxa"/>
+          </w:tcPr>
+          <w:p>
+            <w:pPr>
+              <w:widowControl w:val="0"/>
+              <w:autoSpaceDE w:val="0"/>
+              <w:autoSpaceDN w:val="0"/>
+              <w:adjustRightInd w:val="0"/>
+              <w:rPr>
+                <w:rFonts w:ascii="Times New Roman" w:hAnsi="Times New Roman" w:cs="Times New Roman"/>
+                <w:b/>
+                <w:bCs/>
+                <w:sz w:val="28"/>
+                <w:szCs w:val="28"/>
+                <w:lang w:val="en"/>
+              </w:rPr>
+            </w:pPr>
+            <w:r>
+              <w:rPr>
+                <w:rFonts w:ascii="Times New Roman" w:hAnsi="Times New Roman" w:cs="Times New Roman"/>
+                <w:b/>
+                <w:bCs/>
+                <w:sz w:val="28"/>
+                <w:szCs w:val="28"/>
+                <w:lang w:val="en"/>
+              </w:rPr>
+              <w:t>1</w:t>
+            </w:r>
+          </w:p>
+        </w:tc>
+        <w:tc>
+          <w:tcPr>
+            <w:tcW w:w="8399" w:type="dxa"/>
+          </w:tcPr>
+          <w:p>
+            <w:pPr>
+              <w:widowControl w:val="0"/>
+              <w:autoSpaceDE w:val="0"/>
+              <w:autoSpaceDN w:val="0"/>
+              <w:adjustRightInd w:val="0"/>
+              <w:rPr>
+                <w:rFonts w:ascii="Times New Roman" w:hAnsi="Times New Roman" w:cs="Times New Roman"/>
+                <w:b/>
+                <w:bCs/>
+                <w:sz w:val="28"/>
+                <w:szCs w:val="28"/>
+                <w:lang w:val="en"/>
+              </w:rPr>
+            </w:pPr>
+            <w:proofErr w:type="spellStart"/>
+            <w:r>
+              <w:rPr>
+                <w:rFonts w:ascii="Times New Roman" w:hAnsi="Times New Roman" w:cs="Times New Roman"/>
+                <w:b/>
+                <w:bCs/>
+                <w:sz w:val="28"/>
+                <w:szCs w:val="28"/>
+                <w:lang w:val="en"/>
+              </w:rPr>
+              <w:t>Testiranje</w:t>
+            </w:r>
+            <w:proofErr w:type="spellEnd"/>
+            <w:r>
+              <w:rPr>
+                <w:rFonts w:ascii="Times New Roman" w:hAnsi="Times New Roman" w:cs="Times New Roman"/>
+                <w:b/>
+                <w:bCs/>
+                <w:sz w:val="28"/>
+                <w:szCs w:val="28"/>
+                <w:lang w:val="en"/>
+              </w:rPr>
+              <w:t xml:space="preserve"> </w:t>
+            </w:r>
+            <w:proofErr w:type="spellStart"/>
+            <w:r>
+              <w:rPr>
+                <w:rFonts w:ascii="Times New Roman" w:hAnsi="Times New Roman" w:cs="Times New Roman"/>
+                <w:b/>
+                <w:bCs/>
+                <w:sz w:val="28"/>
+                <w:szCs w:val="28"/>
+                <w:lang w:val="en"/>
+              </w:rPr>
+              <w:t>aplikacije</w:t>
+            </w:r>
+            <w:proofErr w:type="spellEnd"/>
+          </w:p>
+        </w:tc>
+        <w:tc>
+          <w:tcPr>
+            <w:tcW w:w="459" w:type="dxa"/>
+          </w:tcPr>
+          <w:p>
+            <w:pPr>
+              <w:widowControl w:val="0"/>
+              <w:autoSpaceDE w:val="0"/>
+              <w:autoSpaceDN w:val="0"/>
+              <w:adjustRightInd w:val="0"/>
+              <w:rPr>
+                <w:rFonts w:ascii="Times New Roman" w:hAnsi="Times New Roman" w:cs="Times New Roman"/>
+                <w:b/>
+                <w:bCs/>
+                <w:sz w:val="28"/>
+                <w:szCs w:val="28"/>
+                <w:lang w:val="en"/>
+              </w:rPr>
+            </w:pPr>
+          </w:p>
+        </w:tc>
+      </w:tr>
+      <w:tr>
+        <w:trPr>
+          <w:trHeight w:val="404"/>
+        </w:trPr>
+        <w:tc>
+          <w:tcPr>
+            <w:tcW w:w="492" w:type="dxa"/>
+          </w:tcPr>
+          <w:p>
+            <w:pPr>
+              <w:widowControl w:val="0"/>
+              <w:autoSpaceDE w:val="0"/>
+              <w:autoSpaceDN w:val="0"/>
+              <w:adjustRightInd w:val="0"/>
+              <w:rPr>
+                <w:rFonts w:ascii="Times New Roman" w:hAnsi="Times New Roman" w:cs="Times New Roman"/>
+                <w:b/>
+                <w:bCs/>
+                <w:sz w:val="28"/>
+                <w:szCs w:val="28"/>
+                <w:lang w:val="en"/>
+              </w:rPr>
+            </w:pPr>
+            <w:r>
+              <w:rPr>
+                <w:rFonts w:ascii="Times New Roman" w:hAnsi="Times New Roman" w:cs="Times New Roman"/>
+                <w:b/>
+                <w:bCs/>
+                <w:sz w:val="28"/>
+                <w:szCs w:val="28"/>
+                <w:lang w:val="en"/>
+              </w:rPr>
+              <w:t>2</w:t>
+            </w:r>
+          </w:p>
+        </w:tc>
+        <w:tc>
+          <w:tcPr>
+            <w:tcW w:w="8399" w:type="dxa"/>
+          </w:tcPr>
+          <w:p>
+            <w:pPr>
+              <w:widowControl w:val="0"/>
+              <w:autoSpaceDE w:val="0"/>
+              <w:autoSpaceDN w:val="0"/>
+              <w:adjustRightInd w:val="0"/>
+              <w:rPr>
+                <w:rFonts w:ascii="Times New Roman" w:hAnsi="Times New Roman" w:cs="Times New Roman"/>
+                <w:b/>
+                <w:bCs/>
+                <w:sz w:val="28"/>
+                <w:szCs w:val="28"/>
+                <w:lang w:val="en"/>
+              </w:rPr>
+            </w:pPr>
+            <w:proofErr w:type="spellStart"/>
+            <w:r>
+              <w:rPr>
+                <w:rFonts w:ascii="Times New Roman" w:hAnsi="Times New Roman" w:cs="Times New Roman"/>
+                <w:b/>
+                <w:bCs/>
+                <w:sz w:val="28"/>
+                <w:szCs w:val="28"/>
+                <w:lang w:val="en"/>
+              </w:rPr>
+              <w:t>Dostavljanje</w:t>
+            </w:r>
+            <w:proofErr w:type="spellEnd"/>
+            <w:r>
+              <w:rPr>
+                <w:rFonts w:ascii="Times New Roman" w:hAnsi="Times New Roman" w:cs="Times New Roman"/>
+                <w:b/>
+                <w:bCs/>
+                <w:sz w:val="28"/>
+                <w:szCs w:val="28"/>
+                <w:lang w:val="en"/>
+              </w:rPr>
+              <w:t xml:space="preserve"> </w:t>
+            </w:r>
+            <w:proofErr w:type="spellStart"/>
+            <w:r>
+              <w:rPr>
+                <w:rFonts w:ascii="Times New Roman" w:hAnsi="Times New Roman" w:cs="Times New Roman"/>
+                <w:b/>
+                <w:bCs/>
+                <w:sz w:val="28"/>
+                <w:szCs w:val="28"/>
+                <w:lang w:val="en"/>
+              </w:rPr>
+              <w:t>proizvoda</w:t>
+            </w:r>
+            <w:proofErr w:type="spellEnd"/>
+            <w:r>
+              <w:rPr>
+                <w:rFonts w:ascii="Times New Roman" w:hAnsi="Times New Roman" w:cs="Times New Roman"/>
+                <w:b/>
+                <w:bCs/>
+                <w:sz w:val="28"/>
+                <w:szCs w:val="28"/>
+                <w:lang w:val="en"/>
+              </w:rPr>
+              <w:t xml:space="preserve"> </w:t>
+            </w:r>
+            <w:proofErr w:type="spellStart"/>
+            <w:r>
+              <w:rPr>
+                <w:rFonts w:ascii="Times New Roman" w:hAnsi="Times New Roman" w:cs="Times New Roman"/>
+                <w:b/>
+                <w:bCs/>
+                <w:sz w:val="28"/>
+                <w:szCs w:val="28"/>
+                <w:lang w:val="en"/>
+              </w:rPr>
+              <w:t>klijentu</w:t>
+            </w:r>
+            <w:proofErr w:type="spellEnd"/>
+          </w:p>
+        </w:tc>
+        <w:tc>
+          <w:tcPr>
+            <w:tcW w:w="459" w:type="dxa"/>
+          </w:tcPr>
+          <w:p>
+            <w:pPr>
+              <w:widowControl w:val="0"/>
+              <w:autoSpaceDE w:val="0"/>
+              <w:autoSpaceDN w:val="0"/>
+              <w:adjustRightInd w:val="0"/>
+              <w:rPr>
+                <w:rFonts w:ascii="Times New Roman" w:hAnsi="Times New Roman" w:cs="Times New Roman"/>
+                <w:b/>
+                <w:bCs/>
+                <w:sz w:val="28"/>
+                <w:szCs w:val="28"/>
+                <w:lang w:val="en"/>
+              </w:rPr>
+            </w:pPr>
+          </w:p>
+        </w:tc>
+      </w:tr>
+      <w:tr>
+        <w:trPr>
+          <w:trHeight w:val="404"/>
+        </w:trPr>
+        <w:tc>
+          <w:tcPr>
+            <w:tcW w:w="492" w:type="dxa"/>
+          </w:tcPr>
+          <w:p>
+            <w:pPr>
+              <w:widowControl w:val="0"/>
+              <w:autoSpaceDE w:val="0"/>
+              <w:autoSpaceDN w:val="0"/>
+              <w:adjustRightInd w:val="0"/>
+              <w:rPr>
+                <w:rFonts w:ascii="Times New Roman" w:hAnsi="Times New Roman" w:cs="Times New Roman"/>
+                <w:b/>
+                <w:bCs/>
+                <w:sz w:val="28"/>
+                <w:szCs w:val="28"/>
+                <w:lang w:val="en"/>
+              </w:rPr>
+            </w:pPr>
+            <w:r>
+              <w:rPr>
+                <w:rFonts w:ascii="Times New Roman" w:hAnsi="Times New Roman" w:cs="Times New Roman"/>
+                <w:b/>
+                <w:bCs/>
+                <w:sz w:val="28"/>
+                <w:szCs w:val="28"/>
+                <w:lang w:val="en"/>
+              </w:rPr>
+              <w:t>3</w:t>
+            </w:r>
+          </w:p>
+        </w:tc>
+        <w:tc>
+          <w:tcPr>
+            <w:tcW w:w="8399" w:type="dxa"/>
+          </w:tcPr>
+          <w:p>
+            <w:pPr>
+              <w:widowControl w:val="0"/>
+              <w:autoSpaceDE w:val="0"/>
+              <w:autoSpaceDN w:val="0"/>
+              <w:adjustRightInd w:val="0"/>
+              <w:rPr>
+                <w:rFonts w:ascii="Times New Roman" w:hAnsi="Times New Roman" w:cs="Times New Roman"/>
+                <w:b/>
+                <w:bCs/>
+                <w:sz w:val="28"/>
+                <w:szCs w:val="28"/>
+                <w:lang w:val="en"/>
+              </w:rPr>
+            </w:pPr>
+            <w:proofErr w:type="spellStart"/>
+            <w:r>
+              <w:rPr>
+                <w:rFonts w:ascii="Times New Roman" w:hAnsi="Times New Roman" w:cs="Times New Roman"/>
+                <w:b/>
+                <w:bCs/>
+                <w:sz w:val="28"/>
+                <w:szCs w:val="28"/>
+                <w:lang w:val="en"/>
+              </w:rPr>
+              <w:t>Ispijanje</w:t>
+            </w:r>
+            <w:proofErr w:type="spellEnd"/>
+            <w:r>
+              <w:rPr>
+                <w:rFonts w:ascii="Times New Roman" w:hAnsi="Times New Roman" w:cs="Times New Roman"/>
+                <w:b/>
+                <w:bCs/>
+                <w:sz w:val="28"/>
+                <w:szCs w:val="28"/>
+                <w:lang w:val="en"/>
+              </w:rPr>
+              <w:t xml:space="preserve"> </w:t>
+            </w:r>
+            <w:proofErr w:type="spellStart"/>
+            <w:r>
+              <w:rPr>
+                <w:rFonts w:ascii="Times New Roman" w:hAnsi="Times New Roman" w:cs="Times New Roman"/>
+                <w:b/>
+                <w:bCs/>
+                <w:sz w:val="28"/>
+                <w:szCs w:val="28"/>
+                <w:lang w:val="en"/>
+              </w:rPr>
+              <w:t>vredno</w:t>
+            </w:r>
+            <w:proofErr w:type="spellEnd"/>
+            <w:r>
+              <w:rPr>
+                <w:rFonts w:ascii="Times New Roman" w:hAnsi="Times New Roman" w:cs="Times New Roman"/>
+                <w:b/>
+                <w:bCs/>
+                <w:sz w:val="28"/>
+                <w:szCs w:val="28"/>
+                <w:lang w:val="en"/>
+              </w:rPr>
+              <w:t xml:space="preserve"> </w:t>
+            </w:r>
+            <w:proofErr w:type="spellStart"/>
+            <w:r>
+              <w:rPr>
+                <w:rFonts w:ascii="Times New Roman" w:hAnsi="Times New Roman" w:cs="Times New Roman"/>
+                <w:b/>
+                <w:bCs/>
+                <w:sz w:val="28"/>
+                <w:szCs w:val="28"/>
+                <w:lang w:val="en"/>
+              </w:rPr>
+              <w:t>zasluzenog</w:t>
+            </w:r>
+            <w:proofErr w:type="spellEnd"/>
+            <w:r>
+              <w:rPr>
+                <w:rFonts w:ascii="Times New Roman" w:hAnsi="Times New Roman" w:cs="Times New Roman"/>
+                <w:b/>
+                <w:bCs/>
+                <w:sz w:val="28"/>
+                <w:szCs w:val="28"/>
+                <w:lang w:val="en"/>
+              </w:rPr>
+              <w:t xml:space="preserve"> </w:t>
+            </w:r>
+            <w:proofErr w:type="spellStart"/>
+            <w:r>
+              <w:rPr>
+                <w:rFonts w:ascii="Times New Roman" w:hAnsi="Times New Roman" w:cs="Times New Roman"/>
+                <w:b/>
+                <w:bCs/>
+                <w:sz w:val="28"/>
+                <w:szCs w:val="28"/>
+                <w:lang w:val="en"/>
+              </w:rPr>
+              <w:t>Zajecarskog</w:t>
+            </w:r>
+            <w:proofErr w:type="spellEnd"/>
+            <w:r>
+              <w:rPr>
+                <w:rFonts w:ascii="Times New Roman" w:hAnsi="Times New Roman" w:cs="Times New Roman"/>
+                <w:b/>
+                <w:bCs/>
+                <w:sz w:val="28"/>
+                <w:szCs w:val="28"/>
+                <w:lang w:val="en"/>
+              </w:rPr>
+              <w:t xml:space="preserve"> </w:t>
+            </w:r>
+            <w:proofErr w:type="spellStart"/>
+            <w:r>
+              <w:rPr>
+                <w:rFonts w:ascii="Times New Roman" w:hAnsi="Times New Roman" w:cs="Times New Roman"/>
+                <w:b/>
+                <w:bCs/>
+                <w:sz w:val="28"/>
+                <w:szCs w:val="28"/>
+                <w:lang w:val="en"/>
+              </w:rPr>
+              <w:t>piva</w:t>
+            </w:r>
+            <w:proofErr w:type="spellEnd"/>
+            <w:r>
+              <w:rPr>
+                <w:rFonts w:ascii="Times New Roman" w:hAnsi="Times New Roman" w:cs="Times New Roman"/>
+                <w:b/>
+                <w:bCs/>
+                <w:sz w:val="28"/>
+                <w:szCs w:val="28"/>
+                <w:lang w:val="en"/>
+              </w:rPr>
+              <w:t>(</w:t>
+            </w:r>
+            <w:proofErr w:type="spellStart"/>
+            <w:r>
+              <w:rPr>
+                <w:rFonts w:ascii="Times New Roman" w:hAnsi="Times New Roman" w:cs="Times New Roman"/>
+                <w:b/>
+                <w:bCs/>
+                <w:sz w:val="28"/>
+                <w:szCs w:val="28"/>
+                <w:lang w:val="en"/>
+              </w:rPr>
+              <w:t>jer</w:t>
+            </w:r>
+            <w:proofErr w:type="spellEnd"/>
+            <w:r>
+              <w:rPr>
+                <w:rFonts w:ascii="Times New Roman" w:hAnsi="Times New Roman" w:cs="Times New Roman"/>
+                <w:b/>
+                <w:bCs/>
+                <w:sz w:val="28"/>
+                <w:szCs w:val="28"/>
+                <w:lang w:val="en"/>
+              </w:rPr>
+              <w:t xml:space="preserve"> je </w:t>
+            </w:r>
+            <w:proofErr w:type="spellStart"/>
+            <w:r>
+              <w:rPr>
+                <w:rFonts w:ascii="Times New Roman" w:hAnsi="Times New Roman" w:cs="Times New Roman"/>
+                <w:b/>
+                <w:bCs/>
+                <w:sz w:val="28"/>
+                <w:szCs w:val="28"/>
+                <w:lang w:val="en"/>
+              </w:rPr>
+              <w:t>Nisko</w:t>
+            </w:r>
+            <w:proofErr w:type="spellEnd"/>
+            <w:r>
+              <w:rPr>
+                <w:rFonts w:ascii="Times New Roman" w:hAnsi="Times New Roman" w:cs="Times New Roman"/>
+                <w:b/>
+                <w:bCs/>
+                <w:sz w:val="28"/>
+                <w:szCs w:val="28"/>
+                <w:lang w:val="en"/>
+              </w:rPr>
+              <w:t xml:space="preserve"> </w:t>
+            </w:r>
+            <w:proofErr w:type="spellStart"/>
+            <w:r>
+              <w:rPr>
+                <w:rFonts w:ascii="Times New Roman" w:hAnsi="Times New Roman" w:cs="Times New Roman"/>
+                <w:b/>
+                <w:bCs/>
+                <w:sz w:val="28"/>
+                <w:szCs w:val="28"/>
+                <w:lang w:val="en"/>
+              </w:rPr>
+              <w:t>najgore</w:t>
+            </w:r>
+            <w:proofErr w:type="spellEnd"/>
+            <w:r>
+              <w:rPr>
+                <w:rFonts w:ascii="Times New Roman" w:hAnsi="Times New Roman" w:cs="Times New Roman"/>
+                <w:b/>
+                <w:bCs/>
+                <w:sz w:val="28"/>
+                <w:szCs w:val="28"/>
+                <w:lang w:val="en"/>
+              </w:rPr>
+              <w:t>)</w:t>
+            </w:r>
+          </w:p>
+        </w:tc>
+        <w:tc>
+          <w:tcPr>
+            <w:tcW w:w="459" w:type="dxa"/>
+          </w:tcPr>
+          <w:p>
+            <w:pPr>
+              <w:widowControl w:val="0"/>
+              <w:autoSpaceDE w:val="0"/>
+              <w:autoSpaceDN w:val="0"/>
+              <w:adjustRightInd w:val="0"/>
+              <w:rPr>
+                <w:rFonts w:ascii="Times New Roman" w:hAnsi="Times New Roman" w:cs="Times New Roman"/>
+                <w:b/>
+                <w:bCs/>
+                <w:sz w:val="28"/>
+                <w:szCs w:val="28"/>
+                <w:lang w:val="en"/>
+              </w:rPr>
+            </w:pPr>
+          </w:p>
+        </w:tc>
+      </w:tr>
+    </w:tbl>
     <w:p>
       <w:pPr>
         <w:widowControl w:val="0"/>
@@ -7880,6 +9541,7 @@
           <w:szCs w:val="28"/>
           <w:lang w:val="en"/>
         </w:rPr>
+        <w:lastRenderedPageBreak/>
         <w:t>Project Budget</w:t>
       </w:r>
     </w:p>

</xml_diff>